<commit_message>
Updated plates for GPS and V4.0.9 boards
</commit_message>
<xml_diff>
--- a/Misc documents  and software/thanks for buying Zen rob.docx
+++ b/Misc documents  and software/thanks for buying Zen rob.docx
@@ -4,7 +4,7 @@
   <w:body>
     <w:p>
       <w:pPr>
-        <w:pStyle w:val="660"/>
+        <w:pStyle w:val="706"/>
         <w:pBdr/>
         <w:bidi w:val="false"/>
         <w:spacing/>
@@ -15,6 +15,12 @@
           <w:szCs w:val="12"/>
         </w:rPr>
       </w:pPr>
+      <w:r>
+        <w:rPr>
+          <w:sz w:val="12"/>
+          <w:szCs w:val="12"/>
+        </w:rPr>
+      </w:r>
       <w:r>
         <w:rPr>
           <w:sz w:val="12"/>
@@ -30,7 +36,7 @@
     </w:p>
     <w:p>
       <w:pPr>
-        <w:pStyle w:val="660"/>
+        <w:pStyle w:val="706"/>
         <w:pBdr/>
         <w:bidi w:val="false"/>
         <w:spacing/>
@@ -75,7 +81,7 @@
                       </pic:nvPicPr>
                       <pic:blipFill>
                         <a:blip r:embed="rId8"/>
-                        <a:srcRect l="0" t="0" r="0" b="2106"/>
+                        <a:srcRect l="0" t="0" r="0" b="2105"/>
                         <a:stretch/>
                       </pic:blipFill>
                       <pic:spPr bwMode="auto">
@@ -141,10 +147,19 @@
           <w:szCs w:val="15"/>
         </w:rPr>
       </w:r>
+      <w:r>
+        <w:rPr>
+          <w:rFonts w:ascii="Liberation Sans" w:hAnsi="Liberation Sans"/>
+          <w:b/>
+          <w:bCs/>
+          <w:sz w:val="15"/>
+          <w:szCs w:val="15"/>
+        </w:rPr>
+      </w:r>
     </w:p>
     <w:p>
       <w:pPr>
-        <w:pStyle w:val="660"/>
+        <w:pStyle w:val="706"/>
         <w:pBdr/>
         <w:bidi w:val="false"/>
         <w:spacing/>
@@ -177,10 +192,19 @@
           <w:szCs w:val="15"/>
         </w:rPr>
       </w:r>
+      <w:r>
+        <w:rPr>
+          <w:rFonts w:ascii="Liberation Sans" w:hAnsi="Liberation Sans"/>
+          <w:b/>
+          <w:bCs/>
+          <w:sz w:val="15"/>
+          <w:szCs w:val="15"/>
+        </w:rPr>
+      </w:r>
     </w:p>
     <w:p>
       <w:pPr>
-        <w:pStyle w:val="660"/>
+        <w:pStyle w:val="706"/>
         <w:pBdr/>
         <w:bidi w:val="false"/>
         <w:spacing/>
@@ -194,6 +218,15 @@
           <w:szCs w:val="4"/>
         </w:rPr>
       </w:pPr>
+      <w:r>
+        <w:rPr>
+          <w:rFonts w:ascii="Liberation Sans" w:hAnsi="Liberation Sans"/>
+          <w:b w:val="0"/>
+          <w:bCs w:val="0"/>
+          <w:sz w:val="4"/>
+          <w:szCs w:val="4"/>
+        </w:rPr>
+      </w:r>
       <w:r>
         <w:rPr>
           <w:rFonts w:ascii="Liberation Sans" w:hAnsi="Liberation Sans"/>
@@ -215,7 +248,7 @@
     </w:p>
     <w:p>
       <w:pPr>
-        <w:pStyle w:val="660"/>
+        <w:pStyle w:val="706"/>
         <w:pBdr/>
         <w:bidi w:val="false"/>
         <w:spacing/>
@@ -248,10 +281,19 @@
           <w:szCs w:val="15"/>
         </w:rPr>
       </w:r>
+      <w:r>
+        <w:rPr>
+          <w:rFonts w:ascii="Liberation Sans" w:hAnsi="Liberation Sans"/>
+          <w:b w:val="0"/>
+          <w:bCs w:val="0"/>
+          <w:sz w:val="15"/>
+          <w:szCs w:val="15"/>
+        </w:rPr>
+      </w:r>
     </w:p>
     <w:p>
       <w:pPr>
-        <w:pStyle w:val="660"/>
+        <w:pStyle w:val="706"/>
         <w:widowControl w:val="true"/>
         <w:pBdr/>
         <w:bidi w:val="false"/>
@@ -285,10 +327,19 @@
           <w:szCs w:val="15"/>
         </w:rPr>
       </w:r>
+      <w:r>
+        <w:rPr>
+          <w:rFonts w:ascii="Liberation Sans" w:hAnsi="Liberation Sans"/>
+          <w:b w:val="0"/>
+          <w:bCs w:val="0"/>
+          <w:sz w:val="15"/>
+          <w:szCs w:val="15"/>
+        </w:rPr>
+      </w:r>
     </w:p>
     <w:p>
       <w:pPr>
-        <w:pStyle w:val="660"/>
+        <w:pStyle w:val="706"/>
         <w:widowControl w:val="true"/>
         <w:pBdr/>
         <w:bidi w:val="false"/>
@@ -321,7 +372,7 @@
           <w:sz w:val="15"/>
           <w:szCs w:val="15"/>
         </w:rPr>
-        <w:t xml:space="preserve">10</w:t>
+        <w:t xml:space="preserve">11-22</w:t>
       </w:r>
       <w:r>
         <w:rPr>
@@ -331,17 +382,6 @@
           <w:sz w:val="15"/>
           <w:szCs w:val="15"/>
         </w:rPr>
-        <w:t xml:space="preserve">-</w:t>
-      </w:r>
-      <w:r>
-        <w:rPr>
-          <w:rFonts w:ascii="Liberation Sans" w:hAnsi="Liberation Sans"/>
-          <w:b w:val="0"/>
-          <w:bCs w:val="0"/>
-          <w:sz w:val="15"/>
-          <w:szCs w:val="15"/>
-        </w:rPr>
-        <w:t xml:space="preserve">28</w:t>
       </w:r>
       <w:r>
         <w:rPr>
@@ -375,7 +415,6 @@
         <w:ind/>
         <w:rPr/>
       </w:pPr>
-      <w:r/>
       <w:r>
         <w:separator/>
       </w:r>
@@ -390,7 +429,6 @@
         <w:ind/>
         <w:rPr/>
       </w:pPr>
-      <w:r/>
       <w:r>
         <w:continuationSeparator/>
       </w:r>
@@ -410,7 +448,6 @@
         <w:ind/>
         <w:rPr/>
       </w:pPr>
-      <w:r/>
       <w:r>
         <w:separator/>
       </w:r>
@@ -425,7 +462,6 @@
         <w:ind/>
         <w:rPr/>
       </w:pPr>
-      <w:r/>
       <w:r>
         <w:continuationSeparator/>
       </w:r>
@@ -593,10 +629,10 @@
     <w:lsdException w:name="Bibliography" w:uiPriority="37"/>
     <w:lsdException w:name="TOC Heading" w:uiPriority="39" w:qFormat="1"/>
   </w:latentStyles>
-  <w:style w:type="paragraph" w:styleId="188">
+  <w:style w:type="paragraph" w:styleId="697">
     <w:name w:val="toc 1"/>
-    <w:basedOn w:val="660"/>
-    <w:next w:val="660"/>
+    <w:basedOn w:val="706"/>
+    <w:next w:val="706"/>
     <w:uiPriority w:val="39"/>
     <w:unhideWhenUsed/>
     <w:pPr>
@@ -605,10 +641,10 @@
       <w:ind/>
     </w:pPr>
   </w:style>
-  <w:style w:type="paragraph" w:styleId="189">
+  <w:style w:type="paragraph" w:styleId="698">
     <w:name w:val="toc 2"/>
-    <w:basedOn w:val="660"/>
-    <w:next w:val="660"/>
+    <w:basedOn w:val="706"/>
+    <w:next w:val="706"/>
     <w:uiPriority w:val="39"/>
     <w:unhideWhenUsed/>
     <w:pPr>
@@ -617,10 +653,10 @@
       <w:ind w:left="220"/>
     </w:pPr>
   </w:style>
-  <w:style w:type="paragraph" w:styleId="190">
+  <w:style w:type="paragraph" w:styleId="699">
     <w:name w:val="toc 3"/>
-    <w:basedOn w:val="660"/>
-    <w:next w:val="660"/>
+    <w:basedOn w:val="706"/>
+    <w:next w:val="706"/>
     <w:uiPriority w:val="39"/>
     <w:unhideWhenUsed/>
     <w:pPr>
@@ -629,10 +665,10 @@
       <w:ind w:left="440"/>
     </w:pPr>
   </w:style>
-  <w:style w:type="paragraph" w:styleId="191">
+  <w:style w:type="paragraph" w:styleId="700">
     <w:name w:val="toc 4"/>
-    <w:basedOn w:val="660"/>
-    <w:next w:val="660"/>
+    <w:basedOn w:val="706"/>
+    <w:next w:val="706"/>
     <w:uiPriority w:val="39"/>
     <w:unhideWhenUsed/>
     <w:pPr>
@@ -641,10 +677,10 @@
       <w:ind w:left="660"/>
     </w:pPr>
   </w:style>
-  <w:style w:type="paragraph" w:styleId="192">
+  <w:style w:type="paragraph" w:styleId="701">
     <w:name w:val="toc 5"/>
-    <w:basedOn w:val="660"/>
-    <w:next w:val="660"/>
+    <w:basedOn w:val="706"/>
+    <w:next w:val="706"/>
     <w:uiPriority w:val="39"/>
     <w:unhideWhenUsed/>
     <w:pPr>
@@ -653,10 +689,10 @@
       <w:ind w:left="880"/>
     </w:pPr>
   </w:style>
-  <w:style w:type="paragraph" w:styleId="193">
+  <w:style w:type="paragraph" w:styleId="702">
     <w:name w:val="toc 6"/>
-    <w:basedOn w:val="660"/>
-    <w:next w:val="660"/>
+    <w:basedOn w:val="706"/>
+    <w:next w:val="706"/>
     <w:uiPriority w:val="39"/>
     <w:unhideWhenUsed/>
     <w:pPr>
@@ -665,10 +701,10 @@
       <w:ind w:left="1100"/>
     </w:pPr>
   </w:style>
-  <w:style w:type="paragraph" w:styleId="194">
+  <w:style w:type="paragraph" w:styleId="703">
     <w:name w:val="toc 7"/>
-    <w:basedOn w:val="660"/>
-    <w:next w:val="660"/>
+    <w:basedOn w:val="706"/>
+    <w:next w:val="706"/>
     <w:uiPriority w:val="39"/>
     <w:unhideWhenUsed/>
     <w:pPr>
@@ -677,10 +713,10 @@
       <w:ind w:left="1320"/>
     </w:pPr>
   </w:style>
-  <w:style w:type="paragraph" w:styleId="195">
+  <w:style w:type="paragraph" w:styleId="704">
     <w:name w:val="toc 8"/>
-    <w:basedOn w:val="660"/>
-    <w:next w:val="660"/>
+    <w:basedOn w:val="706"/>
+    <w:next w:val="706"/>
     <w:uiPriority w:val="39"/>
     <w:unhideWhenUsed/>
     <w:pPr>
@@ -689,10 +725,10 @@
       <w:ind w:left="1540"/>
     </w:pPr>
   </w:style>
-  <w:style w:type="paragraph" w:styleId="196">
+  <w:style w:type="paragraph" w:styleId="705">
     <w:name w:val="toc 9"/>
-    <w:basedOn w:val="660"/>
-    <w:next w:val="660"/>
+    <w:basedOn w:val="706"/>
+    <w:next w:val="706"/>
     <w:uiPriority w:val="39"/>
     <w:unhideWhenUsed/>
     <w:pPr>
@@ -701,7 +737,7 @@
       <w:ind w:left="1760"/>
     </w:pPr>
   </w:style>
-  <w:style w:type="paragraph" w:styleId="660" w:default="1">
+  <w:style w:type="paragraph" w:styleId="706" w:default="1">
     <w:name w:val="Normal"/>
     <w:qFormat/>
     <w:pPr>
@@ -720,11 +756,11 @@
       <w:lang w:val="en-US" w:eastAsia="zh-CN" w:bidi="hi-IN"/>
     </w:rPr>
   </w:style>
-  <w:style w:type="paragraph" w:styleId="661">
+  <w:style w:type="paragraph" w:styleId="707">
     <w:name w:val="Heading 1"/>
-    <w:basedOn w:val="660"/>
-    <w:next w:val="660"/>
-    <w:link w:val="671"/>
+    <w:basedOn w:val="706"/>
+    <w:next w:val="706"/>
+    <w:link w:val="717"/>
     <w:uiPriority w:val="9"/>
     <w:qFormat/>
     <w:pPr>
@@ -742,11 +778,11 @@
       <w:szCs w:val="40"/>
     </w:rPr>
   </w:style>
-  <w:style w:type="paragraph" w:styleId="662">
+  <w:style w:type="paragraph" w:styleId="708">
     <w:name w:val="Heading 2"/>
-    <w:basedOn w:val="660"/>
-    <w:next w:val="660"/>
-    <w:link w:val="672"/>
+    <w:basedOn w:val="706"/>
+    <w:next w:val="706"/>
+    <w:link w:val="718"/>
     <w:uiPriority w:val="9"/>
     <w:unhideWhenUsed/>
     <w:qFormat/>
@@ -765,11 +801,11 @@
       <w:szCs w:val="32"/>
     </w:rPr>
   </w:style>
-  <w:style w:type="paragraph" w:styleId="663">
+  <w:style w:type="paragraph" w:styleId="709">
     <w:name w:val="Heading 3"/>
-    <w:basedOn w:val="660"/>
-    <w:next w:val="660"/>
-    <w:link w:val="673"/>
+    <w:basedOn w:val="706"/>
+    <w:next w:val="706"/>
+    <w:link w:val="719"/>
     <w:uiPriority w:val="9"/>
     <w:unhideWhenUsed/>
     <w:qFormat/>
@@ -788,11 +824,11 @@
       <w:szCs w:val="28"/>
     </w:rPr>
   </w:style>
-  <w:style w:type="paragraph" w:styleId="664">
+  <w:style w:type="paragraph" w:styleId="710">
     <w:name w:val="Heading 4"/>
-    <w:basedOn w:val="660"/>
-    <w:next w:val="660"/>
-    <w:link w:val="674"/>
+    <w:basedOn w:val="706"/>
+    <w:next w:val="706"/>
+    <w:link w:val="720"/>
     <w:uiPriority w:val="9"/>
     <w:unhideWhenUsed/>
     <w:qFormat/>
@@ -811,11 +847,11 @@
       <w:color w:val="0f4761" w:themeColor="accent1" w:themeShade="BF"/>
     </w:rPr>
   </w:style>
-  <w:style w:type="paragraph" w:styleId="665">
+  <w:style w:type="paragraph" w:styleId="711">
     <w:name w:val="Heading 5"/>
-    <w:basedOn w:val="660"/>
-    <w:next w:val="660"/>
-    <w:link w:val="675"/>
+    <w:basedOn w:val="706"/>
+    <w:next w:val="706"/>
+    <w:link w:val="721"/>
     <w:uiPriority w:val="9"/>
     <w:unhideWhenUsed/>
     <w:qFormat/>
@@ -832,11 +868,11 @@
       <w:color w:val="0f4761" w:themeColor="accent1" w:themeShade="BF"/>
     </w:rPr>
   </w:style>
-  <w:style w:type="paragraph" w:styleId="666">
+  <w:style w:type="paragraph" w:styleId="712">
     <w:name w:val="Heading 6"/>
-    <w:basedOn w:val="660"/>
-    <w:next w:val="660"/>
-    <w:link w:val="676"/>
+    <w:basedOn w:val="706"/>
+    <w:next w:val="706"/>
+    <w:link w:val="722"/>
     <w:uiPriority w:val="9"/>
     <w:unhideWhenUsed/>
     <w:qFormat/>
@@ -855,11 +891,11 @@
       <w:color w:val="595959" w:themeColor="text1" w:themeTint="A6"/>
     </w:rPr>
   </w:style>
-  <w:style w:type="paragraph" w:styleId="667">
+  <w:style w:type="paragraph" w:styleId="713">
     <w:name w:val="Heading 7"/>
-    <w:basedOn w:val="660"/>
-    <w:next w:val="660"/>
-    <w:link w:val="677"/>
+    <w:basedOn w:val="706"/>
+    <w:next w:val="706"/>
+    <w:link w:val="723"/>
     <w:uiPriority w:val="9"/>
     <w:unhideWhenUsed/>
     <w:qFormat/>
@@ -876,11 +912,11 @@
       <w:color w:val="595959" w:themeColor="text1" w:themeTint="A6"/>
     </w:rPr>
   </w:style>
-  <w:style w:type="paragraph" w:styleId="668">
+  <w:style w:type="paragraph" w:styleId="714">
     <w:name w:val="Heading 8"/>
-    <w:basedOn w:val="660"/>
-    <w:next w:val="660"/>
-    <w:link w:val="678"/>
+    <w:basedOn w:val="706"/>
+    <w:next w:val="706"/>
+    <w:link w:val="724"/>
     <w:uiPriority w:val="9"/>
     <w:unhideWhenUsed/>
     <w:qFormat/>
@@ -899,11 +935,11 @@
       <w:color w:val="272727" w:themeColor="text1" w:themeTint="D8"/>
     </w:rPr>
   </w:style>
-  <w:style w:type="paragraph" w:styleId="669">
+  <w:style w:type="paragraph" w:styleId="715">
     <w:name w:val="Heading 9"/>
-    <w:basedOn w:val="660"/>
-    <w:next w:val="660"/>
-    <w:link w:val="679"/>
+    <w:basedOn w:val="706"/>
+    <w:next w:val="706"/>
+    <w:link w:val="725"/>
     <w:uiPriority w:val="9"/>
     <w:unhideWhenUsed/>
     <w:qFormat/>
@@ -922,7 +958,7 @@
       <w:color w:val="272727" w:themeColor="text1" w:themeTint="D8"/>
     </w:rPr>
   </w:style>
-  <w:style w:type="character" w:styleId="670" w:default="1">
+  <w:style w:type="character" w:styleId="716" w:default="1">
     <w:name w:val="Default Paragraph Font"/>
     <w:uiPriority w:val="1"/>
     <w:semiHidden/>
@@ -934,10 +970,10 @@
       <w:ind/>
     </w:pPr>
   </w:style>
-  <w:style w:type="character" w:styleId="671">
+  <w:style w:type="character" w:styleId="717">
     <w:name w:val="Heading 1 Char"/>
-    <w:basedOn w:val="670"/>
-    <w:link w:val="661"/>
+    <w:basedOn w:val="716"/>
+    <w:link w:val="707"/>
     <w:uiPriority w:val="9"/>
     <w:qFormat/>
     <w:pPr>
@@ -952,10 +988,10 @@
       <w:szCs w:val="40"/>
     </w:rPr>
   </w:style>
-  <w:style w:type="character" w:styleId="672">
+  <w:style w:type="character" w:styleId="718">
     <w:name w:val="Heading 2 Char"/>
-    <w:basedOn w:val="670"/>
-    <w:link w:val="662"/>
+    <w:basedOn w:val="716"/>
+    <w:link w:val="708"/>
     <w:uiPriority w:val="9"/>
     <w:qFormat/>
     <w:pPr>
@@ -970,10 +1006,10 @@
       <w:szCs w:val="32"/>
     </w:rPr>
   </w:style>
-  <w:style w:type="character" w:styleId="673">
+  <w:style w:type="character" w:styleId="719">
     <w:name w:val="Heading 3 Char"/>
-    <w:basedOn w:val="670"/>
-    <w:link w:val="663"/>
+    <w:basedOn w:val="716"/>
+    <w:link w:val="709"/>
     <w:uiPriority w:val="9"/>
     <w:qFormat/>
     <w:pPr>
@@ -988,10 +1024,10 @@
       <w:szCs w:val="28"/>
     </w:rPr>
   </w:style>
-  <w:style w:type="character" w:styleId="674">
+  <w:style w:type="character" w:styleId="720">
     <w:name w:val="Heading 4 Char"/>
-    <w:basedOn w:val="670"/>
-    <w:link w:val="664"/>
+    <w:basedOn w:val="716"/>
+    <w:link w:val="710"/>
     <w:uiPriority w:val="9"/>
     <w:qFormat/>
     <w:pPr>
@@ -1006,10 +1042,10 @@
       <w:color w:val="0f4761" w:themeColor="accent1" w:themeShade="BF"/>
     </w:rPr>
   </w:style>
-  <w:style w:type="character" w:styleId="675">
+  <w:style w:type="character" w:styleId="721">
     <w:name w:val="Heading 5 Char"/>
-    <w:basedOn w:val="670"/>
-    <w:link w:val="665"/>
+    <w:basedOn w:val="716"/>
+    <w:link w:val="711"/>
     <w:uiPriority w:val="9"/>
     <w:qFormat/>
     <w:pPr>
@@ -1022,10 +1058,10 @@
       <w:color w:val="0f4761" w:themeColor="accent1" w:themeShade="BF"/>
     </w:rPr>
   </w:style>
-  <w:style w:type="character" w:styleId="676">
+  <w:style w:type="character" w:styleId="722">
     <w:name w:val="Heading 6 Char"/>
-    <w:basedOn w:val="670"/>
-    <w:link w:val="666"/>
+    <w:basedOn w:val="716"/>
+    <w:link w:val="712"/>
     <w:uiPriority w:val="9"/>
     <w:qFormat/>
     <w:pPr>
@@ -1040,10 +1076,10 @@
       <w:color w:val="595959" w:themeColor="text1" w:themeTint="A6"/>
     </w:rPr>
   </w:style>
-  <w:style w:type="character" w:styleId="677">
+  <w:style w:type="character" w:styleId="723">
     <w:name w:val="Heading 7 Char"/>
-    <w:basedOn w:val="670"/>
-    <w:link w:val="667"/>
+    <w:basedOn w:val="716"/>
+    <w:link w:val="713"/>
     <w:uiPriority w:val="9"/>
     <w:qFormat/>
     <w:pPr>
@@ -1056,10 +1092,10 @@
       <w:color w:val="595959" w:themeColor="text1" w:themeTint="A6"/>
     </w:rPr>
   </w:style>
-  <w:style w:type="character" w:styleId="678">
+  <w:style w:type="character" w:styleId="724">
     <w:name w:val="Heading 8 Char"/>
-    <w:basedOn w:val="670"/>
-    <w:link w:val="668"/>
+    <w:basedOn w:val="716"/>
+    <w:link w:val="714"/>
     <w:uiPriority w:val="9"/>
     <w:qFormat/>
     <w:pPr>
@@ -1074,10 +1110,10 @@
       <w:color w:val="272727" w:themeColor="text1" w:themeTint="D8"/>
     </w:rPr>
   </w:style>
-  <w:style w:type="character" w:styleId="679">
+  <w:style w:type="character" w:styleId="725">
     <w:name w:val="Heading 9 Char"/>
-    <w:basedOn w:val="670"/>
-    <w:link w:val="669"/>
+    <w:basedOn w:val="716"/>
+    <w:link w:val="715"/>
     <w:uiPriority w:val="9"/>
     <w:qFormat/>
     <w:pPr>
@@ -1092,10 +1128,10 @@
       <w:color w:val="272727" w:themeColor="text1" w:themeTint="D8"/>
     </w:rPr>
   </w:style>
-  <w:style w:type="character" w:styleId="680">
+  <w:style w:type="character" w:styleId="726">
     <w:name w:val="Title Char"/>
-    <w:basedOn w:val="670"/>
-    <w:link w:val="706"/>
+    <w:basedOn w:val="716"/>
+    <w:link w:val="752"/>
     <w:uiPriority w:val="10"/>
     <w:qFormat/>
     <w:pPr>
@@ -1110,10 +1146,10 @@
       <w:szCs w:val="56"/>
     </w:rPr>
   </w:style>
-  <w:style w:type="character" w:styleId="681">
+  <w:style w:type="character" w:styleId="727">
     <w:name w:val="Subtitle Char"/>
-    <w:basedOn w:val="670"/>
-    <w:link w:val="707"/>
+    <w:basedOn w:val="716"/>
+    <w:link w:val="753"/>
     <w:uiPriority w:val="11"/>
     <w:qFormat/>
     <w:pPr>
@@ -1128,10 +1164,10 @@
       <w:szCs w:val="28"/>
     </w:rPr>
   </w:style>
-  <w:style w:type="character" w:styleId="682">
+  <w:style w:type="character" w:styleId="728">
     <w:name w:val="Quote Char"/>
-    <w:basedOn w:val="670"/>
-    <w:link w:val="708"/>
+    <w:basedOn w:val="716"/>
+    <w:link w:val="754"/>
     <w:uiPriority w:val="29"/>
     <w:qFormat/>
     <w:pPr>
@@ -1145,9 +1181,9 @@
       <w:color w:val="404040" w:themeColor="text1" w:themeTint="BF"/>
     </w:rPr>
   </w:style>
-  <w:style w:type="character" w:styleId="683">
+  <w:style w:type="character" w:styleId="729">
     <w:name w:val="Intense Emphasis"/>
-    <w:basedOn w:val="670"/>
+    <w:basedOn w:val="716"/>
     <w:uiPriority w:val="21"/>
     <w:qFormat/>
     <w:pPr>
@@ -1161,10 +1197,10 @@
       <w:color w:val="0f4761" w:themeColor="accent1" w:themeShade="BF"/>
     </w:rPr>
   </w:style>
-  <w:style w:type="character" w:styleId="684">
+  <w:style w:type="character" w:styleId="730">
     <w:name w:val="Intense Quote Char"/>
-    <w:basedOn w:val="670"/>
-    <w:link w:val="710"/>
+    <w:basedOn w:val="716"/>
+    <w:link w:val="756"/>
     <w:uiPriority w:val="30"/>
     <w:qFormat/>
     <w:pPr>
@@ -1178,9 +1214,9 @@
       <w:color w:val="0f4761" w:themeColor="accent1" w:themeShade="BF"/>
     </w:rPr>
   </w:style>
-  <w:style w:type="character" w:styleId="685">
+  <w:style w:type="character" w:styleId="731">
     <w:name w:val="Intense Reference"/>
-    <w:basedOn w:val="670"/>
+    <w:basedOn w:val="716"/>
     <w:uiPriority w:val="32"/>
     <w:qFormat/>
     <w:pPr>
@@ -1196,9 +1232,9 @@
       <w:spacing w:val="5"/>
     </w:rPr>
   </w:style>
-  <w:style w:type="character" w:styleId="686">
+  <w:style w:type="character" w:styleId="732">
     <w:name w:val="Subtle Emphasis"/>
-    <w:basedOn w:val="670"/>
+    <w:basedOn w:val="716"/>
     <w:uiPriority w:val="19"/>
     <w:qFormat/>
     <w:pPr>
@@ -1212,9 +1248,9 @@
       <w:color w:val="404040" w:themeColor="text1" w:themeTint="BF"/>
     </w:rPr>
   </w:style>
-  <w:style w:type="character" w:styleId="687">
+  <w:style w:type="character" w:styleId="733">
     <w:name w:val="Emphasis"/>
-    <w:basedOn w:val="670"/>
+    <w:basedOn w:val="716"/>
     <w:uiPriority w:val="20"/>
     <w:qFormat/>
     <w:pPr>
@@ -1227,9 +1263,9 @@
       <w:iCs/>
     </w:rPr>
   </w:style>
-  <w:style w:type="character" w:styleId="688">
+  <w:style w:type="character" w:styleId="734">
     <w:name w:val="Strong"/>
-    <w:basedOn w:val="670"/>
+    <w:basedOn w:val="716"/>
     <w:uiPriority w:val="22"/>
     <w:qFormat/>
     <w:pPr>
@@ -1242,9 +1278,9 @@
       <w:bCs/>
     </w:rPr>
   </w:style>
-  <w:style w:type="character" w:styleId="689">
+  <w:style w:type="character" w:styleId="735">
     <w:name w:val="Subtle Reference"/>
-    <w:basedOn w:val="670"/>
+    <w:basedOn w:val="716"/>
     <w:uiPriority w:val="31"/>
     <w:qFormat/>
     <w:pPr>
@@ -1257,9 +1293,9 @@
       <w:color w:val="5a5a5a" w:themeColor="text1" w:themeTint="A5"/>
     </w:rPr>
   </w:style>
-  <w:style w:type="character" w:styleId="690">
+  <w:style w:type="character" w:styleId="736">
     <w:name w:val="Book Title"/>
-    <w:basedOn w:val="670"/>
+    <w:basedOn w:val="716"/>
     <w:uiPriority w:val="33"/>
     <w:qFormat/>
     <w:pPr>
@@ -1275,10 +1311,10 @@
       <w:spacing w:val="5"/>
     </w:rPr>
   </w:style>
-  <w:style w:type="character" w:styleId="691">
+  <w:style w:type="character" w:styleId="737">
     <w:name w:val="Header Char"/>
-    <w:basedOn w:val="670"/>
-    <w:link w:val="713"/>
+    <w:basedOn w:val="716"/>
+    <w:link w:val="759"/>
     <w:uiPriority w:val="99"/>
     <w:qFormat/>
     <w:pPr>
@@ -1287,10 +1323,10 @@
       <w:ind/>
     </w:pPr>
   </w:style>
-  <w:style w:type="character" w:styleId="692">
+  <w:style w:type="character" w:styleId="738">
     <w:name w:val="Footer Char"/>
-    <w:basedOn w:val="670"/>
-    <w:link w:val="714"/>
+    <w:basedOn w:val="716"/>
+    <w:link w:val="760"/>
     <w:uiPriority w:val="99"/>
     <w:qFormat/>
     <w:pPr>
@@ -1299,10 +1335,10 @@
       <w:ind/>
     </w:pPr>
   </w:style>
-  <w:style w:type="character" w:styleId="693">
+  <w:style w:type="character" w:styleId="739">
     <w:name w:val="Footnote Text Char"/>
-    <w:basedOn w:val="670"/>
-    <w:link w:val="715"/>
+    <w:basedOn w:val="716"/>
+    <w:link w:val="761"/>
     <w:uiPriority w:val="99"/>
     <w:semiHidden/>
     <w:qFormat/>
@@ -1316,9 +1352,9 @@
       <w:szCs w:val="20"/>
     </w:rPr>
   </w:style>
-  <w:style w:type="character" w:styleId="694">
+  <w:style w:type="character" w:styleId="740">
     <w:name w:val="Footnote Characters"/>
-    <w:basedOn w:val="670"/>
+    <w:basedOn w:val="716"/>
     <w:uiPriority w:val="99"/>
     <w:semiHidden/>
     <w:unhideWhenUsed/>
@@ -1332,7 +1368,7 @@
       <w:vertAlign w:val="superscript"/>
     </w:rPr>
   </w:style>
-  <w:style w:type="character" w:styleId="695">
+  <w:style w:type="character" w:styleId="741">
     <w:name w:val="footnote reference"/>
     <w:pPr>
       <w:pBdr/>
@@ -1343,10 +1379,10 @@
       <w:vertAlign w:val="superscript"/>
     </w:rPr>
   </w:style>
-  <w:style w:type="character" w:styleId="696">
+  <w:style w:type="character" w:styleId="742">
     <w:name w:val="Endnote Text Char"/>
-    <w:basedOn w:val="670"/>
-    <w:link w:val="716"/>
+    <w:basedOn w:val="716"/>
+    <w:link w:val="762"/>
     <w:uiPriority w:val="99"/>
     <w:semiHidden/>
     <w:qFormat/>
@@ -1360,9 +1396,9 @@
       <w:szCs w:val="20"/>
     </w:rPr>
   </w:style>
-  <w:style w:type="character" w:styleId="697">
+  <w:style w:type="character" w:styleId="743">
     <w:name w:val="Endnote Characters"/>
-    <w:basedOn w:val="670"/>
+    <w:basedOn w:val="716"/>
     <w:uiPriority w:val="99"/>
     <w:semiHidden/>
     <w:unhideWhenUsed/>
@@ -1376,7 +1412,7 @@
       <w:vertAlign w:val="superscript"/>
     </w:rPr>
   </w:style>
-  <w:style w:type="character" w:styleId="698">
+  <w:style w:type="character" w:styleId="744">
     <w:name w:val="endnote reference"/>
     <w:pPr>
       <w:pBdr/>
@@ -1387,7 +1423,7 @@
       <w:vertAlign w:val="superscript"/>
     </w:rPr>
   </w:style>
-  <w:style w:type="character" w:styleId="699">
+  <w:style w:type="character" w:styleId="745">
     <w:name w:val="Hyperlink"/>
     <w:pPr>
       <w:pBdr/>
@@ -1399,7 +1435,7 @@
       <w:u w:val="single"/>
     </w:rPr>
   </w:style>
-  <w:style w:type="character" w:styleId="700">
+  <w:style w:type="character" w:styleId="746">
     <w:name w:val="FollowedHyperlink"/>
     <w:pPr>
       <w:pBdr/>
@@ -1411,10 +1447,10 @@
       <w:u w:val="single"/>
     </w:rPr>
   </w:style>
-  <w:style w:type="paragraph" w:styleId="701">
+  <w:style w:type="paragraph" w:styleId="747">
     <w:name w:val="Heading"/>
-    <w:basedOn w:val="660"/>
-    <w:next w:val="702"/>
+    <w:basedOn w:val="706"/>
+    <w:next w:val="748"/>
     <w:qFormat/>
     <w:pPr>
       <w:keepNext w:val="true"/>
@@ -1428,18 +1464,18 @@
       <w:szCs w:val="28"/>
     </w:rPr>
   </w:style>
-  <w:style w:type="paragraph" w:styleId="702">
+  <w:style w:type="paragraph" w:styleId="748">
     <w:name w:val="Body Text"/>
-    <w:basedOn w:val="660"/>
+    <w:basedOn w:val="706"/>
     <w:pPr>
       <w:pBdr/>
       <w:spacing w:after="140" w:before="0" w:line="276" w:lineRule="auto"/>
       <w:ind/>
     </w:pPr>
   </w:style>
-  <w:style w:type="paragraph" w:styleId="703">
+  <w:style w:type="paragraph" w:styleId="749">
     <w:name w:val="List"/>
-    <w:basedOn w:val="702"/>
+    <w:basedOn w:val="748"/>
     <w:pPr>
       <w:pBdr/>
       <w:spacing/>
@@ -1449,9 +1485,9 @@
       <w:rFonts w:cs="Lohit Devanagari"/>
     </w:rPr>
   </w:style>
-  <w:style w:type="paragraph" w:styleId="704">
+  <w:style w:type="paragraph" w:styleId="750">
     <w:name w:val="Caption"/>
-    <w:basedOn w:val="660"/>
+    <w:basedOn w:val="706"/>
     <w:qFormat/>
     <w:pPr>
       <w:suppressLineNumbers w:val="true"/>
@@ -1467,9 +1503,9 @@
       <w:szCs w:val="24"/>
     </w:rPr>
   </w:style>
-  <w:style w:type="paragraph" w:styleId="705">
+  <w:style w:type="paragraph" w:styleId="751">
     <w:name w:val="Index"/>
-    <w:basedOn w:val="660"/>
+    <w:basedOn w:val="706"/>
     <w:qFormat/>
     <w:pPr>
       <w:suppressLineNumbers w:val="true"/>
@@ -1481,11 +1517,11 @@
       <w:rFonts w:cs="Lohit Devanagari"/>
     </w:rPr>
   </w:style>
-  <w:style w:type="paragraph" w:styleId="706">
+  <w:style w:type="paragraph" w:styleId="752">
     <w:name w:val="Title"/>
-    <w:basedOn w:val="660"/>
-    <w:next w:val="660"/>
-    <w:link w:val="680"/>
+    <w:basedOn w:val="706"/>
+    <w:next w:val="706"/>
+    <w:link w:val="726"/>
     <w:uiPriority w:val="10"/>
     <w:qFormat/>
     <w:pPr>
@@ -1501,11 +1537,11 @@
       <w:szCs w:val="56"/>
     </w:rPr>
   </w:style>
-  <w:style w:type="paragraph" w:styleId="707">
+  <w:style w:type="paragraph" w:styleId="753">
     <w:name w:val="Subtitle"/>
-    <w:basedOn w:val="660"/>
-    <w:next w:val="660"/>
-    <w:link w:val="681"/>
+    <w:basedOn w:val="706"/>
+    <w:next w:val="706"/>
+    <w:link w:val="727"/>
     <w:uiPriority w:val="11"/>
     <w:qFormat/>
     <w:pPr>
@@ -1520,11 +1556,11 @@
       <w:szCs w:val="28"/>
     </w:rPr>
   </w:style>
-  <w:style w:type="paragraph" w:styleId="708">
+  <w:style w:type="paragraph" w:styleId="754">
     <w:name w:val="Quote"/>
-    <w:basedOn w:val="660"/>
-    <w:next w:val="660"/>
-    <w:link w:val="682"/>
+    <w:basedOn w:val="706"/>
+    <w:next w:val="706"/>
+    <w:link w:val="728"/>
     <w:uiPriority w:val="29"/>
     <w:qFormat/>
     <w:pPr>
@@ -1539,9 +1575,9 @@
       <w:color w:val="404040" w:themeColor="text1" w:themeTint="BF"/>
     </w:rPr>
   </w:style>
-  <w:style w:type="paragraph" w:styleId="709">
+  <w:style w:type="paragraph" w:styleId="755">
     <w:name w:val="List Paragraph"/>
-    <w:basedOn w:val="660"/>
+    <w:basedOn w:val="706"/>
     <w:uiPriority w:val="34"/>
     <w:qFormat/>
     <w:pPr>
@@ -1551,11 +1587,11 @@
       <w:contextualSpacing w:val="true"/>
     </w:pPr>
   </w:style>
-  <w:style w:type="paragraph" w:styleId="710">
+  <w:style w:type="paragraph" w:styleId="756">
     <w:name w:val="Intense Quote"/>
-    <w:basedOn w:val="660"/>
-    <w:next w:val="660"/>
-    <w:link w:val="684"/>
+    <w:basedOn w:val="706"/>
+    <w:next w:val="706"/>
+    <w:link w:val="730"/>
     <w:uiPriority w:val="30"/>
     <w:qFormat/>
     <w:pPr>
@@ -1573,9 +1609,9 @@
       <w:color w:val="0f4761" w:themeColor="accent1" w:themeShade="BF"/>
     </w:rPr>
   </w:style>
-  <w:style w:type="paragraph" w:styleId="711">
+  <w:style w:type="paragraph" w:styleId="757">
     <w:name w:val="No Spacing"/>
-    <w:basedOn w:val="660"/>
+    <w:basedOn w:val="706"/>
     <w:uiPriority w:val="1"/>
     <w:qFormat/>
     <w:pPr>
@@ -1584,9 +1620,9 @@
       <w:ind/>
     </w:pPr>
   </w:style>
-  <w:style w:type="paragraph" w:styleId="712">
+  <w:style w:type="paragraph" w:styleId="758">
     <w:name w:val="Header and Footer"/>
-    <w:basedOn w:val="660"/>
+    <w:basedOn w:val="706"/>
     <w:qFormat/>
     <w:pPr>
       <w:pBdr/>
@@ -1594,10 +1630,10 @@
       <w:ind/>
     </w:pPr>
   </w:style>
-  <w:style w:type="paragraph" w:styleId="713">
+  <w:style w:type="paragraph" w:styleId="759">
     <w:name w:val="Header"/>
-    <w:basedOn w:val="660"/>
-    <w:link w:val="691"/>
+    <w:basedOn w:val="706"/>
+    <w:link w:val="737"/>
     <w:uiPriority w:val="99"/>
     <w:unhideWhenUsed/>
     <w:pPr>
@@ -1611,10 +1647,10 @@
       <w:ind/>
     </w:pPr>
   </w:style>
-  <w:style w:type="paragraph" w:styleId="714">
+  <w:style w:type="paragraph" w:styleId="760">
     <w:name w:val="Footer"/>
-    <w:basedOn w:val="660"/>
-    <w:link w:val="692"/>
+    <w:basedOn w:val="706"/>
+    <w:link w:val="738"/>
     <w:uiPriority w:val="99"/>
     <w:unhideWhenUsed/>
     <w:pPr>
@@ -1628,10 +1664,10 @@
       <w:ind/>
     </w:pPr>
   </w:style>
-  <w:style w:type="paragraph" w:styleId="715">
+  <w:style w:type="paragraph" w:styleId="761">
     <w:name w:val="footnote text"/>
-    <w:basedOn w:val="660"/>
-    <w:link w:val="693"/>
+    <w:basedOn w:val="706"/>
+    <w:link w:val="739"/>
     <w:uiPriority w:val="99"/>
     <w:semiHidden/>
     <w:unhideWhenUsed/>
@@ -1645,10 +1681,10 @@
       <w:szCs w:val="20"/>
     </w:rPr>
   </w:style>
-  <w:style w:type="paragraph" w:styleId="716">
+  <w:style w:type="paragraph" w:styleId="762">
     <w:name w:val="endnote text"/>
-    <w:basedOn w:val="660"/>
-    <w:link w:val="696"/>
+    <w:basedOn w:val="706"/>
+    <w:link w:val="742"/>
     <w:uiPriority w:val="99"/>
     <w:semiHidden/>
     <w:unhideWhenUsed/>
@@ -1662,16 +1698,16 @@
       <w:szCs w:val="20"/>
     </w:rPr>
   </w:style>
-  <w:style w:type="paragraph" w:styleId="717">
+  <w:style w:type="paragraph" w:styleId="763">
     <w:name w:val="Index Heading"/>
-    <w:basedOn w:val="701"/>
+    <w:basedOn w:val="747"/>
     <w:pPr>
       <w:pBdr/>
       <w:spacing/>
       <w:ind/>
     </w:pPr>
   </w:style>
-  <w:style w:type="paragraph" w:styleId="718">
+  <w:style w:type="paragraph" w:styleId="764">
     <w:name w:val="TOC Heading"/>
     <w:uiPriority w:val="39"/>
     <w:unhideWhenUsed/>
@@ -1692,10 +1728,10 @@
       <w:lang w:val="en-US" w:eastAsia="zh-CN" w:bidi="hi-IN"/>
     </w:rPr>
   </w:style>
-  <w:style w:type="paragraph" w:styleId="719">
+  <w:style w:type="paragraph" w:styleId="765">
     <w:name w:val="table of figures"/>
-    <w:basedOn w:val="660"/>
-    <w:next w:val="660"/>
+    <w:basedOn w:val="706"/>
+    <w:next w:val="706"/>
     <w:uiPriority w:val="99"/>
     <w:unhideWhenUsed/>
     <w:pPr>
@@ -1704,7 +1740,7 @@
       <w:ind/>
     </w:pPr>
   </w:style>
-  <w:style w:type="numbering" w:styleId="720" w:default="1">
+  <w:style w:type="numbering" w:styleId="766" w:default="1">
     <w:name w:val="No List"/>
     <w:uiPriority w:val="99"/>
     <w:semiHidden/>
@@ -1716,7 +1752,7 @@
       <w:ind/>
     </w:pPr>
   </w:style>
-  <w:style w:type="table" w:styleId="721" w:default="1">
+  <w:style w:type="table" w:styleId="767" w:default="1">
     <w:name w:val="Normal Table"/>
     <w:uiPriority w:val="99"/>
     <w:semiHidden/>
@@ -1908,9 +1944,9 @@
       </w:tcPr>
     </w:tblStylePr>
   </w:style>
-  <w:style w:type="table" w:styleId="722">
+  <w:style w:type="table" w:styleId="768">
     <w:name w:val="Table Grid"/>
-    <w:basedOn w:val="721"/>
+    <w:basedOn w:val="767"/>
     <w:uiPriority w:val="59"/>
     <w:pPr>
       <w:pBdr/>
@@ -2106,9 +2142,9 @@
       </w:tcPr>
     </w:tblStylePr>
   </w:style>
-  <w:style w:type="table" w:styleId="723">
+  <w:style w:type="table" w:styleId="769">
     <w:name w:val="Table Grid Light"/>
-    <w:basedOn w:val="721"/>
+    <w:basedOn w:val="767"/>
     <w:uiPriority w:val="59"/>
     <w:pPr>
       <w:pBdr/>
@@ -2304,9 +2340,9 @@
       </w:tcPr>
     </w:tblStylePr>
   </w:style>
-  <w:style w:type="table" w:styleId="724">
+  <w:style w:type="table" w:styleId="770">
     <w:name w:val="Plain Table 1"/>
-    <w:basedOn w:val="721"/>
+    <w:basedOn w:val="767"/>
     <w:uiPriority w:val="59"/>
     <w:pPr>
       <w:pBdr/>
@@ -2520,9 +2556,9 @@
       </w:tcPr>
     </w:tblStylePr>
   </w:style>
-  <w:style w:type="table" w:styleId="725">
+  <w:style w:type="table" w:styleId="771">
     <w:name w:val="Plain Table 2"/>
-    <w:basedOn w:val="721"/>
+    <w:basedOn w:val="767"/>
     <w:uiPriority w:val="59"/>
     <w:pPr>
       <w:pBdr/>
@@ -2744,9 +2780,9 @@
       </w:tcPr>
     </w:tblStylePr>
   </w:style>
-  <w:style w:type="table" w:styleId="726">
+  <w:style w:type="table" w:styleId="772">
     <w:name w:val="Plain Table 3"/>
-    <w:basedOn w:val="721"/>
+    <w:basedOn w:val="767"/>
     <w:uiPriority w:val="99"/>
     <w:pPr>
       <w:pBdr/>
@@ -2965,9 +3001,9 @@
       </w:tcPr>
     </w:tblStylePr>
   </w:style>
-  <w:style w:type="table" w:styleId="727">
+  <w:style w:type="table" w:styleId="773">
     <w:name w:val="Plain Table 4"/>
-    <w:basedOn w:val="721"/>
+    <w:basedOn w:val="767"/>
     <w:uiPriority w:val="99"/>
     <w:pPr>
       <w:pBdr/>
@@ -3172,9 +3208,9 @@
       </w:tcPr>
     </w:tblStylePr>
   </w:style>
-  <w:style w:type="table" w:styleId="728">
+  <w:style w:type="table" w:styleId="774">
     <w:name w:val="Plain Table 5"/>
-    <w:basedOn w:val="721"/>
+    <w:basedOn w:val="767"/>
     <w:uiPriority w:val="99"/>
     <w:pPr>
       <w:pBdr/>
@@ -3396,9 +3432,9 @@
       </w:tcPr>
     </w:tblStylePr>
   </w:style>
-  <w:style w:type="table" w:styleId="729">
+  <w:style w:type="table" w:styleId="775">
     <w:name w:val="Grid Table 1 Light"/>
-    <w:basedOn w:val="721"/>
+    <w:basedOn w:val="767"/>
     <w:uiPriority w:val="99"/>
     <w:pPr>
       <w:pBdr/>
@@ -3612,9 +3648,9 @@
       </w:tcPr>
     </w:tblStylePr>
   </w:style>
-  <w:style w:type="table" w:styleId="730">
+  <w:style w:type="table" w:styleId="776">
     <w:name w:val="Grid Table 1 Light - Accent 1"/>
-    <w:basedOn w:val="721"/>
+    <w:basedOn w:val="767"/>
     <w:uiPriority w:val="99"/>
     <w:pPr>
       <w:pBdr/>
@@ -3828,9 +3864,9 @@
       </w:tcPr>
     </w:tblStylePr>
   </w:style>
-  <w:style w:type="table" w:styleId="731">
+  <w:style w:type="table" w:styleId="777">
     <w:name w:val="Grid Table 1 Light - Accent 2"/>
-    <w:basedOn w:val="721"/>
+    <w:basedOn w:val="767"/>
     <w:uiPriority w:val="99"/>
     <w:pPr>
       <w:pBdr/>
@@ -4044,9 +4080,9 @@
       </w:tcPr>
     </w:tblStylePr>
   </w:style>
-  <w:style w:type="table" w:styleId="732">
+  <w:style w:type="table" w:styleId="778">
     <w:name w:val="Grid Table 1 Light - Accent 3"/>
-    <w:basedOn w:val="721"/>
+    <w:basedOn w:val="767"/>
     <w:uiPriority w:val="99"/>
     <w:pPr>
       <w:pBdr/>
@@ -4260,9 +4296,9 @@
       </w:tcPr>
     </w:tblStylePr>
   </w:style>
-  <w:style w:type="table" w:styleId="733">
+  <w:style w:type="table" w:styleId="779">
     <w:name w:val="Grid Table 1 Light - Accent 4"/>
-    <w:basedOn w:val="721"/>
+    <w:basedOn w:val="767"/>
     <w:uiPriority w:val="99"/>
     <w:pPr>
       <w:pBdr/>
@@ -4476,9 +4512,9 @@
       </w:tcPr>
     </w:tblStylePr>
   </w:style>
-  <w:style w:type="table" w:styleId="734">
+  <w:style w:type="table" w:styleId="780">
     <w:name w:val="Grid Table 1 Light - Accent 5"/>
-    <w:basedOn w:val="721"/>
+    <w:basedOn w:val="767"/>
     <w:uiPriority w:val="99"/>
     <w:pPr>
       <w:pBdr/>
@@ -4692,9 +4728,9 @@
       </w:tcPr>
     </w:tblStylePr>
   </w:style>
-  <w:style w:type="table" w:styleId="735">
+  <w:style w:type="table" w:styleId="781">
     <w:name w:val="Grid Table 1 Light - Accent 6"/>
-    <w:basedOn w:val="721"/>
+    <w:basedOn w:val="767"/>
     <w:uiPriority w:val="99"/>
     <w:pPr>
       <w:pBdr/>
@@ -4908,9 +4944,9 @@
       </w:tcPr>
     </w:tblStylePr>
   </w:style>
-  <w:style w:type="table" w:styleId="736">
+  <w:style w:type="table" w:styleId="782">
     <w:name w:val="Grid Table 2"/>
-    <w:basedOn w:val="721"/>
+    <w:basedOn w:val="767"/>
     <w:uiPriority w:val="99"/>
     <w:pPr>
       <w:pBdr/>
@@ -5131,9 +5167,9 @@
       </w:tcPr>
     </w:tblStylePr>
   </w:style>
-  <w:style w:type="table" w:styleId="737">
+  <w:style w:type="table" w:styleId="783">
     <w:name w:val="Grid Table 2 - Accent 1"/>
-    <w:basedOn w:val="721"/>
+    <w:basedOn w:val="767"/>
     <w:uiPriority w:val="99"/>
     <w:pPr>
       <w:pBdr/>
@@ -5354,9 +5390,9 @@
       </w:tcPr>
     </w:tblStylePr>
   </w:style>
-  <w:style w:type="table" w:styleId="738">
+  <w:style w:type="table" w:styleId="784">
     <w:name w:val="Grid Table 2 - Accent 2"/>
-    <w:basedOn w:val="721"/>
+    <w:basedOn w:val="767"/>
     <w:uiPriority w:val="99"/>
     <w:pPr>
       <w:pBdr/>
@@ -5577,9 +5613,9 @@
       </w:tcPr>
     </w:tblStylePr>
   </w:style>
-  <w:style w:type="table" w:styleId="739">
+  <w:style w:type="table" w:styleId="785">
     <w:name w:val="Grid Table 2 - Accent 3"/>
-    <w:basedOn w:val="721"/>
+    <w:basedOn w:val="767"/>
     <w:uiPriority w:val="99"/>
     <w:pPr>
       <w:pBdr/>
@@ -5800,9 +5836,9 @@
       </w:tcPr>
     </w:tblStylePr>
   </w:style>
-  <w:style w:type="table" w:styleId="740">
+  <w:style w:type="table" w:styleId="786">
     <w:name w:val="Grid Table 2 - Accent 4"/>
-    <w:basedOn w:val="721"/>
+    <w:basedOn w:val="767"/>
     <w:uiPriority w:val="99"/>
     <w:pPr>
       <w:pBdr/>
@@ -6023,9 +6059,9 @@
       </w:tcPr>
     </w:tblStylePr>
   </w:style>
-  <w:style w:type="table" w:styleId="741">
+  <w:style w:type="table" w:styleId="787">
     <w:name w:val="Grid Table 2 - Accent 5"/>
-    <w:basedOn w:val="721"/>
+    <w:basedOn w:val="767"/>
     <w:uiPriority w:val="99"/>
     <w:pPr>
       <w:pBdr/>
@@ -6246,9 +6282,9 @@
       </w:tcPr>
     </w:tblStylePr>
   </w:style>
-  <w:style w:type="table" w:styleId="742">
+  <w:style w:type="table" w:styleId="788">
     <w:name w:val="Grid Table 2 - Accent 6"/>
-    <w:basedOn w:val="721"/>
+    <w:basedOn w:val="767"/>
     <w:uiPriority w:val="99"/>
     <w:pPr>
       <w:pBdr/>
@@ -6469,9 +6505,9 @@
       </w:tcPr>
     </w:tblStylePr>
   </w:style>
-  <w:style w:type="table" w:styleId="743">
+  <w:style w:type="table" w:styleId="789">
     <w:name w:val="Grid Table 3"/>
-    <w:basedOn w:val="721"/>
+    <w:basedOn w:val="767"/>
     <w:uiPriority w:val="99"/>
     <w:pPr>
       <w:pBdr/>
@@ -6705,9 +6741,9 @@
       </w:tcPr>
     </w:tblStylePr>
   </w:style>
-  <w:style w:type="table" w:styleId="744">
+  <w:style w:type="table" w:styleId="790">
     <w:name w:val="Grid Table 3 - Accent 1"/>
-    <w:basedOn w:val="721"/>
+    <w:basedOn w:val="767"/>
     <w:uiPriority w:val="99"/>
     <w:pPr>
       <w:pBdr/>
@@ -6941,9 +6977,9 @@
       </w:tcPr>
     </w:tblStylePr>
   </w:style>
-  <w:style w:type="table" w:styleId="745">
+  <w:style w:type="table" w:styleId="791">
     <w:name w:val="Grid Table 3 - Accent 2"/>
-    <w:basedOn w:val="721"/>
+    <w:basedOn w:val="767"/>
     <w:uiPriority w:val="99"/>
     <w:pPr>
       <w:pBdr/>
@@ -7177,9 +7213,9 @@
       </w:tcPr>
     </w:tblStylePr>
   </w:style>
-  <w:style w:type="table" w:styleId="746">
+  <w:style w:type="table" w:styleId="792">
     <w:name w:val="Grid Table 3 - Accent 3"/>
-    <w:basedOn w:val="721"/>
+    <w:basedOn w:val="767"/>
     <w:uiPriority w:val="99"/>
     <w:pPr>
       <w:pBdr/>
@@ -7413,9 +7449,9 @@
       </w:tcPr>
     </w:tblStylePr>
   </w:style>
-  <w:style w:type="table" w:styleId="747">
+  <w:style w:type="table" w:styleId="793">
     <w:name w:val="Grid Table 3 - Accent 4"/>
-    <w:basedOn w:val="721"/>
+    <w:basedOn w:val="767"/>
     <w:uiPriority w:val="99"/>
     <w:pPr>
       <w:pBdr/>
@@ -7649,9 +7685,9 @@
       </w:tcPr>
     </w:tblStylePr>
   </w:style>
-  <w:style w:type="table" w:styleId="748">
+  <w:style w:type="table" w:styleId="794">
     <w:name w:val="Grid Table 3 - Accent 5"/>
-    <w:basedOn w:val="721"/>
+    <w:basedOn w:val="767"/>
     <w:uiPriority w:val="99"/>
     <w:pPr>
       <w:pBdr/>
@@ -7885,9 +7921,9 @@
       </w:tcPr>
     </w:tblStylePr>
   </w:style>
-  <w:style w:type="table" w:styleId="749">
+  <w:style w:type="table" w:styleId="795">
     <w:name w:val="Grid Table 3 - Accent 6"/>
-    <w:basedOn w:val="721"/>
+    <w:basedOn w:val="767"/>
     <w:uiPriority w:val="99"/>
     <w:pPr>
       <w:pBdr/>
@@ -8121,9 +8157,9 @@
       </w:tcPr>
     </w:tblStylePr>
   </w:style>
-  <w:style w:type="table" w:styleId="750">
+  <w:style w:type="table" w:styleId="796">
     <w:name w:val="Grid Table 4"/>
-    <w:basedOn w:val="721"/>
+    <w:basedOn w:val="767"/>
     <w:uiPriority w:val="59"/>
     <w:pPr>
       <w:pBdr/>
@@ -8344,9 +8380,9 @@
       </w:tcPr>
     </w:tblStylePr>
   </w:style>
-  <w:style w:type="table" w:styleId="751">
+  <w:style w:type="table" w:styleId="797">
     <w:name w:val="Grid Table 4 - Accent 1"/>
-    <w:basedOn w:val="721"/>
+    <w:basedOn w:val="767"/>
     <w:uiPriority w:val="59"/>
     <w:pPr>
       <w:pBdr/>
@@ -8567,9 +8603,9 @@
       </w:tcPr>
     </w:tblStylePr>
   </w:style>
-  <w:style w:type="table" w:styleId="752">
+  <w:style w:type="table" w:styleId="798">
     <w:name w:val="Grid Table 4 - Accent 2"/>
-    <w:basedOn w:val="721"/>
+    <w:basedOn w:val="767"/>
     <w:uiPriority w:val="59"/>
     <w:pPr>
       <w:pBdr/>
@@ -8790,9 +8826,9 @@
       </w:tcPr>
     </w:tblStylePr>
   </w:style>
-  <w:style w:type="table" w:styleId="753">
+  <w:style w:type="table" w:styleId="799">
     <w:name w:val="Grid Table 4 - Accent 3"/>
-    <w:basedOn w:val="721"/>
+    <w:basedOn w:val="767"/>
     <w:uiPriority w:val="59"/>
     <w:pPr>
       <w:pBdr/>
@@ -9013,9 +9049,9 @@
       </w:tcPr>
     </w:tblStylePr>
   </w:style>
-  <w:style w:type="table" w:styleId="754">
+  <w:style w:type="table" w:styleId="800">
     <w:name w:val="Grid Table 4 - Accent 4"/>
-    <w:basedOn w:val="721"/>
+    <w:basedOn w:val="767"/>
     <w:uiPriority w:val="59"/>
     <w:pPr>
       <w:pBdr/>
@@ -9236,9 +9272,9 @@
       </w:tcPr>
     </w:tblStylePr>
   </w:style>
-  <w:style w:type="table" w:styleId="755">
+  <w:style w:type="table" w:styleId="801">
     <w:name w:val="Grid Table 4 - Accent 5"/>
-    <w:basedOn w:val="721"/>
+    <w:basedOn w:val="767"/>
     <w:uiPriority w:val="59"/>
     <w:pPr>
       <w:pBdr/>
@@ -9459,9 +9495,9 @@
       </w:tcPr>
     </w:tblStylePr>
   </w:style>
-  <w:style w:type="table" w:styleId="756">
+  <w:style w:type="table" w:styleId="802">
     <w:name w:val="Grid Table 4 - Accent 6"/>
-    <w:basedOn w:val="721"/>
+    <w:basedOn w:val="767"/>
     <w:uiPriority w:val="59"/>
     <w:pPr>
       <w:pBdr/>
@@ -9682,9 +9718,9 @@
       </w:tcPr>
     </w:tblStylePr>
   </w:style>
-  <w:style w:type="table" w:styleId="757">
+  <w:style w:type="table" w:styleId="803">
     <w:name w:val="Grid Table 5 Dark"/>
-    <w:basedOn w:val="721"/>
+    <w:basedOn w:val="767"/>
     <w:uiPriority w:val="99"/>
     <w:pPr>
       <w:pBdr/>
@@ -9900,9 +9936,9 @@
       </w:tcPr>
     </w:tblStylePr>
   </w:style>
-  <w:style w:type="table" w:styleId="758">
+  <w:style w:type="table" w:styleId="804">
     <w:name w:val="Grid Table 5 Dark- Accent 1"/>
-    <w:basedOn w:val="721"/>
+    <w:basedOn w:val="767"/>
     <w:uiPriority w:val="99"/>
     <w:pPr>
       <w:pBdr/>
@@ -10118,9 +10154,9 @@
       </w:tcPr>
     </w:tblStylePr>
   </w:style>
-  <w:style w:type="table" w:styleId="759">
+  <w:style w:type="table" w:styleId="805">
     <w:name w:val="Grid Table 5 Dark - Accent 2"/>
-    <w:basedOn w:val="721"/>
+    <w:basedOn w:val="767"/>
     <w:uiPriority w:val="99"/>
     <w:pPr>
       <w:pBdr/>
@@ -10336,9 +10372,9 @@
       </w:tcPr>
     </w:tblStylePr>
   </w:style>
-  <w:style w:type="table" w:styleId="760">
+  <w:style w:type="table" w:styleId="806">
     <w:name w:val="Grid Table 5 Dark - Accent 3"/>
-    <w:basedOn w:val="721"/>
+    <w:basedOn w:val="767"/>
     <w:uiPriority w:val="99"/>
     <w:pPr>
       <w:pBdr/>
@@ -10554,9 +10590,9 @@
       </w:tcPr>
     </w:tblStylePr>
   </w:style>
-  <w:style w:type="table" w:styleId="761">
+  <w:style w:type="table" w:styleId="807">
     <w:name w:val="Grid Table 5 Dark- Accent 4"/>
-    <w:basedOn w:val="721"/>
+    <w:basedOn w:val="767"/>
     <w:uiPriority w:val="99"/>
     <w:pPr>
       <w:pBdr/>
@@ -10772,9 +10808,9 @@
       </w:tcPr>
     </w:tblStylePr>
   </w:style>
-  <w:style w:type="table" w:styleId="762">
+  <w:style w:type="table" w:styleId="808">
     <w:name w:val="Grid Table 5 Dark - Accent 5"/>
-    <w:basedOn w:val="721"/>
+    <w:basedOn w:val="767"/>
     <w:uiPriority w:val="99"/>
     <w:pPr>
       <w:pBdr/>
@@ -10990,9 +11026,9 @@
       </w:tcPr>
     </w:tblStylePr>
   </w:style>
-  <w:style w:type="table" w:styleId="763">
+  <w:style w:type="table" w:styleId="809">
     <w:name w:val="Grid Table 5 Dark - Accent 6"/>
-    <w:basedOn w:val="721"/>
+    <w:basedOn w:val="767"/>
     <w:uiPriority w:val="99"/>
     <w:pPr>
       <w:pBdr/>
@@ -11208,9 +11244,9 @@
       </w:tcPr>
     </w:tblStylePr>
   </w:style>
-  <w:style w:type="table" w:styleId="764">
+  <w:style w:type="table" w:styleId="810">
     <w:name w:val="Grid Table 6 Colorful"/>
-    <w:basedOn w:val="721"/>
+    <w:basedOn w:val="767"/>
     <w:uiPriority w:val="99"/>
     <w:pPr>
       <w:pBdr/>
@@ -11434,9 +11470,9 @@
       </w:tcPr>
     </w:tblStylePr>
   </w:style>
-  <w:style w:type="table" w:styleId="765">
+  <w:style w:type="table" w:styleId="811">
     <w:name w:val="Grid Table 6 Colorful - Accent 1"/>
-    <w:basedOn w:val="721"/>
+    <w:basedOn w:val="767"/>
     <w:uiPriority w:val="99"/>
     <w:pPr>
       <w:pBdr/>
@@ -11660,9 +11696,9 @@
       </w:tcPr>
     </w:tblStylePr>
   </w:style>
-  <w:style w:type="table" w:styleId="766">
+  <w:style w:type="table" w:styleId="812">
     <w:name w:val="Grid Table 6 Colorful - Accent 2"/>
-    <w:basedOn w:val="721"/>
+    <w:basedOn w:val="767"/>
     <w:uiPriority w:val="99"/>
     <w:pPr>
       <w:pBdr/>
@@ -11886,9 +11922,9 @@
       </w:tcPr>
     </w:tblStylePr>
   </w:style>
-  <w:style w:type="table" w:styleId="767">
+  <w:style w:type="table" w:styleId="813">
     <w:name w:val="Grid Table 6 Colorful - Accent 3"/>
-    <w:basedOn w:val="721"/>
+    <w:basedOn w:val="767"/>
     <w:uiPriority w:val="99"/>
     <w:pPr>
       <w:pBdr/>
@@ -12112,9 +12148,9 @@
       </w:tcPr>
     </w:tblStylePr>
   </w:style>
-  <w:style w:type="table" w:styleId="768">
+  <w:style w:type="table" w:styleId="814">
     <w:name w:val="Grid Table 6 Colorful - Accent 4"/>
-    <w:basedOn w:val="721"/>
+    <w:basedOn w:val="767"/>
     <w:uiPriority w:val="99"/>
     <w:pPr>
       <w:pBdr/>
@@ -12338,9 +12374,9 @@
       </w:tcPr>
     </w:tblStylePr>
   </w:style>
-  <w:style w:type="table" w:styleId="769">
+  <w:style w:type="table" w:styleId="815">
     <w:name w:val="Grid Table 6 Colorful - Accent 5"/>
-    <w:basedOn w:val="721"/>
+    <w:basedOn w:val="767"/>
     <w:uiPriority w:val="99"/>
     <w:pPr>
       <w:pBdr/>
@@ -12564,9 +12600,9 @@
       </w:tcPr>
     </w:tblStylePr>
   </w:style>
-  <w:style w:type="table" w:styleId="770">
+  <w:style w:type="table" w:styleId="816">
     <w:name w:val="Grid Table 6 Colorful - Accent 6"/>
-    <w:basedOn w:val="721"/>
+    <w:basedOn w:val="767"/>
     <w:uiPriority w:val="99"/>
     <w:pPr>
       <w:pBdr/>
@@ -12790,9 +12826,9 @@
       </w:tcPr>
     </w:tblStylePr>
   </w:style>
-  <w:style w:type="table" w:styleId="771">
+  <w:style w:type="table" w:styleId="817">
     <w:name w:val="Grid Table 7 Colorful"/>
-    <w:basedOn w:val="721"/>
+    <w:basedOn w:val="767"/>
     <w:uiPriority w:val="99"/>
     <w:pPr>
       <w:pBdr/>
@@ -13037,9 +13073,9 @@
       </w:tcPr>
     </w:tblStylePr>
   </w:style>
-  <w:style w:type="table" w:styleId="772">
+  <w:style w:type="table" w:styleId="818">
     <w:name w:val="Grid Table 7 Colorful - Accent 1"/>
-    <w:basedOn w:val="721"/>
+    <w:basedOn w:val="767"/>
     <w:uiPriority w:val="99"/>
     <w:pPr>
       <w:pBdr/>
@@ -13284,9 +13320,9 @@
       </w:tcPr>
     </w:tblStylePr>
   </w:style>
-  <w:style w:type="table" w:styleId="773">
+  <w:style w:type="table" w:styleId="819">
     <w:name w:val="Grid Table 7 Colorful - Accent 2"/>
-    <w:basedOn w:val="721"/>
+    <w:basedOn w:val="767"/>
     <w:uiPriority w:val="99"/>
     <w:pPr>
       <w:pBdr/>
@@ -13531,9 +13567,9 @@
       </w:tcPr>
     </w:tblStylePr>
   </w:style>
-  <w:style w:type="table" w:styleId="774">
+  <w:style w:type="table" w:styleId="820">
     <w:name w:val="Grid Table 7 Colorful - Accent 3"/>
-    <w:basedOn w:val="721"/>
+    <w:basedOn w:val="767"/>
     <w:uiPriority w:val="99"/>
     <w:pPr>
       <w:pBdr/>
@@ -13778,9 +13814,9 @@
       </w:tcPr>
     </w:tblStylePr>
   </w:style>
-  <w:style w:type="table" w:styleId="775">
+  <w:style w:type="table" w:styleId="821">
     <w:name w:val="Grid Table 7 Colorful - Accent 4"/>
-    <w:basedOn w:val="721"/>
+    <w:basedOn w:val="767"/>
     <w:uiPriority w:val="99"/>
     <w:pPr>
       <w:pBdr/>
@@ -14025,9 +14061,9 @@
       </w:tcPr>
     </w:tblStylePr>
   </w:style>
-  <w:style w:type="table" w:styleId="776">
+  <w:style w:type="table" w:styleId="822">
     <w:name w:val="Grid Table 7 Colorful - Accent 5"/>
-    <w:basedOn w:val="721"/>
+    <w:basedOn w:val="767"/>
     <w:uiPriority w:val="99"/>
     <w:pPr>
       <w:pBdr/>
@@ -14272,9 +14308,9 @@
       </w:tcPr>
     </w:tblStylePr>
   </w:style>
-  <w:style w:type="table" w:styleId="777">
+  <w:style w:type="table" w:styleId="823">
     <w:name w:val="Grid Table 7 Colorful - Accent 6"/>
-    <w:basedOn w:val="721"/>
+    <w:basedOn w:val="767"/>
     <w:uiPriority w:val="99"/>
     <w:pPr>
       <w:pBdr/>
@@ -14519,9 +14555,9 @@
       </w:tcPr>
     </w:tblStylePr>
   </w:style>
-  <w:style w:type="table" w:styleId="778">
+  <w:style w:type="table" w:styleId="824">
     <w:name w:val="List Table 1 Light"/>
-    <w:basedOn w:val="721"/>
+    <w:basedOn w:val="767"/>
     <w:uiPriority w:val="99"/>
     <w:pPr>
       <w:pBdr/>
@@ -14730,9 +14766,9 @@
       </w:tcPr>
     </w:tblStylePr>
   </w:style>
-  <w:style w:type="table" w:styleId="779">
+  <w:style w:type="table" w:styleId="825">
     <w:name w:val="List Table 1 Light - Accent 1"/>
-    <w:basedOn w:val="721"/>
+    <w:basedOn w:val="767"/>
     <w:uiPriority w:val="99"/>
     <w:pPr>
       <w:pBdr/>
@@ -14941,9 +14977,9 @@
       </w:tcPr>
     </w:tblStylePr>
   </w:style>
-  <w:style w:type="table" w:styleId="780">
+  <w:style w:type="table" w:styleId="826">
     <w:name w:val="List Table 1 Light - Accent 2"/>
-    <w:basedOn w:val="721"/>
+    <w:basedOn w:val="767"/>
     <w:uiPriority w:val="99"/>
     <w:pPr>
       <w:pBdr/>
@@ -15152,9 +15188,9 @@
       </w:tcPr>
     </w:tblStylePr>
   </w:style>
-  <w:style w:type="table" w:styleId="781">
+  <w:style w:type="table" w:styleId="827">
     <w:name w:val="List Table 1 Light - Accent 3"/>
-    <w:basedOn w:val="721"/>
+    <w:basedOn w:val="767"/>
     <w:uiPriority w:val="99"/>
     <w:pPr>
       <w:pBdr/>
@@ -15363,9 +15399,9 @@
       </w:tcPr>
     </w:tblStylePr>
   </w:style>
-  <w:style w:type="table" w:styleId="782">
+  <w:style w:type="table" w:styleId="828">
     <w:name w:val="List Table 1 Light - Accent 4"/>
-    <w:basedOn w:val="721"/>
+    <w:basedOn w:val="767"/>
     <w:uiPriority w:val="99"/>
     <w:pPr>
       <w:pBdr/>
@@ -15574,9 +15610,9 @@
       </w:tcPr>
     </w:tblStylePr>
   </w:style>
-  <w:style w:type="table" w:styleId="783">
+  <w:style w:type="table" w:styleId="829">
     <w:name w:val="List Table 1 Light - Accent 5"/>
-    <w:basedOn w:val="721"/>
+    <w:basedOn w:val="767"/>
     <w:uiPriority w:val="99"/>
     <w:pPr>
       <w:pBdr/>
@@ -15785,9 +15821,9 @@
       </w:tcPr>
     </w:tblStylePr>
   </w:style>
-  <w:style w:type="table" w:styleId="784">
+  <w:style w:type="table" w:styleId="830">
     <w:name w:val="List Table 1 Light - Accent 6"/>
-    <w:basedOn w:val="721"/>
+    <w:basedOn w:val="767"/>
     <w:uiPriority w:val="99"/>
     <w:pPr>
       <w:pBdr/>
@@ -15996,9 +16032,9 @@
       </w:tcPr>
     </w:tblStylePr>
   </w:style>
-  <w:style w:type="table" w:styleId="785">
+  <w:style w:type="table" w:styleId="831">
     <w:name w:val="List Table 2"/>
-    <w:basedOn w:val="721"/>
+    <w:basedOn w:val="767"/>
     <w:uiPriority w:val="99"/>
     <w:pPr>
       <w:pBdr/>
@@ -16221,9 +16257,9 @@
       </w:tcPr>
     </w:tblStylePr>
   </w:style>
-  <w:style w:type="table" w:styleId="786">
+  <w:style w:type="table" w:styleId="832">
     <w:name w:val="List Table 2 - Accent 1"/>
-    <w:basedOn w:val="721"/>
+    <w:basedOn w:val="767"/>
     <w:uiPriority w:val="99"/>
     <w:pPr>
       <w:pBdr/>
@@ -16446,9 +16482,9 @@
       </w:tcPr>
     </w:tblStylePr>
   </w:style>
-  <w:style w:type="table" w:styleId="787">
+  <w:style w:type="table" w:styleId="833">
     <w:name w:val="List Table 2 - Accent 2"/>
-    <w:basedOn w:val="721"/>
+    <w:basedOn w:val="767"/>
     <w:uiPriority w:val="99"/>
     <w:pPr>
       <w:pBdr/>
@@ -16671,9 +16707,9 @@
       </w:tcPr>
     </w:tblStylePr>
   </w:style>
-  <w:style w:type="table" w:styleId="788">
+  <w:style w:type="table" w:styleId="834">
     <w:name w:val="List Table 2 - Accent 3"/>
-    <w:basedOn w:val="721"/>
+    <w:basedOn w:val="767"/>
     <w:uiPriority w:val="99"/>
     <w:pPr>
       <w:pBdr/>
@@ -16896,9 +16932,9 @@
       </w:tcPr>
     </w:tblStylePr>
   </w:style>
-  <w:style w:type="table" w:styleId="789">
+  <w:style w:type="table" w:styleId="835">
     <w:name w:val="List Table 2 - Accent 4"/>
-    <w:basedOn w:val="721"/>
+    <w:basedOn w:val="767"/>
     <w:uiPriority w:val="99"/>
     <w:pPr>
       <w:pBdr/>
@@ -17121,9 +17157,9 @@
       </w:tcPr>
     </w:tblStylePr>
   </w:style>
-  <w:style w:type="table" w:styleId="790">
+  <w:style w:type="table" w:styleId="836">
     <w:name w:val="List Table 2 - Accent 5"/>
-    <w:basedOn w:val="721"/>
+    <w:basedOn w:val="767"/>
     <w:uiPriority w:val="99"/>
     <w:pPr>
       <w:pBdr/>
@@ -17346,9 +17382,9 @@
       </w:tcPr>
     </w:tblStylePr>
   </w:style>
-  <w:style w:type="table" w:styleId="791">
+  <w:style w:type="table" w:styleId="837">
     <w:name w:val="List Table 2 - Accent 6"/>
-    <w:basedOn w:val="721"/>
+    <w:basedOn w:val="767"/>
     <w:uiPriority w:val="99"/>
     <w:pPr>
       <w:pBdr/>
@@ -17571,9 +17607,9 @@
       </w:tcPr>
     </w:tblStylePr>
   </w:style>
-  <w:style w:type="table" w:styleId="792">
+  <w:style w:type="table" w:styleId="838">
     <w:name w:val="List Table 3"/>
-    <w:basedOn w:val="721"/>
+    <w:basedOn w:val="767"/>
     <w:uiPriority w:val="99"/>
     <w:pPr>
       <w:pBdr/>
@@ -17789,9 +17825,9 @@
       </w:tcPr>
     </w:tblStylePr>
   </w:style>
-  <w:style w:type="table" w:styleId="793">
+  <w:style w:type="table" w:styleId="839">
     <w:name w:val="List Table 3 - Accent 1"/>
-    <w:basedOn w:val="721"/>
+    <w:basedOn w:val="767"/>
     <w:uiPriority w:val="99"/>
     <w:pPr>
       <w:pBdr/>
@@ -18007,9 +18043,9 @@
       </w:tcPr>
     </w:tblStylePr>
   </w:style>
-  <w:style w:type="table" w:styleId="794">
+  <w:style w:type="table" w:styleId="840">
     <w:name w:val="List Table 3 - Accent 2"/>
-    <w:basedOn w:val="721"/>
+    <w:basedOn w:val="767"/>
     <w:uiPriority w:val="99"/>
     <w:pPr>
       <w:pBdr/>
@@ -18225,9 +18261,9 @@
       </w:tcPr>
     </w:tblStylePr>
   </w:style>
-  <w:style w:type="table" w:styleId="795">
+  <w:style w:type="table" w:styleId="841">
     <w:name w:val="List Table 3 - Accent 3"/>
-    <w:basedOn w:val="721"/>
+    <w:basedOn w:val="767"/>
     <w:uiPriority w:val="99"/>
     <w:pPr>
       <w:pBdr/>
@@ -18443,9 +18479,9 @@
       </w:tcPr>
     </w:tblStylePr>
   </w:style>
-  <w:style w:type="table" w:styleId="796">
+  <w:style w:type="table" w:styleId="842">
     <w:name w:val="List Table 3 - Accent 4"/>
-    <w:basedOn w:val="721"/>
+    <w:basedOn w:val="767"/>
     <w:uiPriority w:val="99"/>
     <w:pPr>
       <w:pBdr/>
@@ -18661,9 +18697,9 @@
       </w:tcPr>
     </w:tblStylePr>
   </w:style>
-  <w:style w:type="table" w:styleId="797">
+  <w:style w:type="table" w:styleId="843">
     <w:name w:val="List Table 3 - Accent 5"/>
-    <w:basedOn w:val="721"/>
+    <w:basedOn w:val="767"/>
     <w:uiPriority w:val="99"/>
     <w:pPr>
       <w:pBdr/>
@@ -18879,9 +18915,9 @@
       </w:tcPr>
     </w:tblStylePr>
   </w:style>
-  <w:style w:type="table" w:styleId="798">
+  <w:style w:type="table" w:styleId="844">
     <w:name w:val="List Table 3 - Accent 6"/>
-    <w:basedOn w:val="721"/>
+    <w:basedOn w:val="767"/>
     <w:uiPriority w:val="99"/>
     <w:pPr>
       <w:pBdr/>
@@ -19097,9 +19133,9 @@
       </w:tcPr>
     </w:tblStylePr>
   </w:style>
-  <w:style w:type="table" w:styleId="799">
+  <w:style w:type="table" w:styleId="845">
     <w:name w:val="List Table 4"/>
-    <w:basedOn w:val="721"/>
+    <w:basedOn w:val="767"/>
     <w:uiPriority w:val="99"/>
     <w:pPr>
       <w:pBdr/>
@@ -19312,9 +19348,9 @@
       </w:tcPr>
     </w:tblStylePr>
   </w:style>
-  <w:style w:type="table" w:styleId="800">
+  <w:style w:type="table" w:styleId="846">
     <w:name w:val="List Table 4 - Accent 1"/>
-    <w:basedOn w:val="721"/>
+    <w:basedOn w:val="767"/>
     <w:uiPriority w:val="99"/>
     <w:pPr>
       <w:pBdr/>
@@ -19527,9 +19563,9 @@
       </w:tcPr>
     </w:tblStylePr>
   </w:style>
-  <w:style w:type="table" w:styleId="801">
+  <w:style w:type="table" w:styleId="847">
     <w:name w:val="List Table 4 - Accent 2"/>
-    <w:basedOn w:val="721"/>
+    <w:basedOn w:val="767"/>
     <w:uiPriority w:val="99"/>
     <w:pPr>
       <w:pBdr/>
@@ -19742,9 +19778,9 @@
       </w:tcPr>
     </w:tblStylePr>
   </w:style>
-  <w:style w:type="table" w:styleId="802">
+  <w:style w:type="table" w:styleId="848">
     <w:name w:val="List Table 4 - Accent 3"/>
-    <w:basedOn w:val="721"/>
+    <w:basedOn w:val="767"/>
     <w:uiPriority w:val="99"/>
     <w:pPr>
       <w:pBdr/>
@@ -19957,9 +19993,9 @@
       </w:tcPr>
     </w:tblStylePr>
   </w:style>
-  <w:style w:type="table" w:styleId="803">
+  <w:style w:type="table" w:styleId="849">
     <w:name w:val="List Table 4 - Accent 4"/>
-    <w:basedOn w:val="721"/>
+    <w:basedOn w:val="767"/>
     <w:uiPriority w:val="99"/>
     <w:pPr>
       <w:pBdr/>
@@ -20172,9 +20208,9 @@
       </w:tcPr>
     </w:tblStylePr>
   </w:style>
-  <w:style w:type="table" w:styleId="804">
+  <w:style w:type="table" w:styleId="850">
     <w:name w:val="List Table 4 - Accent 5"/>
-    <w:basedOn w:val="721"/>
+    <w:basedOn w:val="767"/>
     <w:uiPriority w:val="99"/>
     <w:pPr>
       <w:pBdr/>
@@ -20387,9 +20423,9 @@
       </w:tcPr>
     </w:tblStylePr>
   </w:style>
-  <w:style w:type="table" w:styleId="805">
+  <w:style w:type="table" w:styleId="851">
     <w:name w:val="List Table 4 - Accent 6"/>
-    <w:basedOn w:val="721"/>
+    <w:basedOn w:val="767"/>
     <w:uiPriority w:val="99"/>
     <w:pPr>
       <w:pBdr/>
@@ -20602,9 +20638,9 @@
       </w:tcPr>
     </w:tblStylePr>
   </w:style>
-  <w:style w:type="table" w:styleId="806">
+  <w:style w:type="table" w:styleId="852">
     <w:name w:val="List Table 5 Dark"/>
-    <w:basedOn w:val="721"/>
+    <w:basedOn w:val="767"/>
     <w:uiPriority w:val="99"/>
     <w:pPr>
       <w:pBdr/>
@@ -20838,9 +20874,9 @@
       </w:tcPr>
     </w:tblStylePr>
   </w:style>
-  <w:style w:type="table" w:styleId="807">
+  <w:style w:type="table" w:styleId="853">
     <w:name w:val="List Table 5 Dark - Accent 1"/>
-    <w:basedOn w:val="721"/>
+    <w:basedOn w:val="767"/>
     <w:uiPriority w:val="99"/>
     <w:pPr>
       <w:pBdr/>
@@ -21074,9 +21110,9 @@
       </w:tcPr>
     </w:tblStylePr>
   </w:style>
-  <w:style w:type="table" w:styleId="808">
+  <w:style w:type="table" w:styleId="854">
     <w:name w:val="List Table 5 Dark - Accent 2"/>
-    <w:basedOn w:val="721"/>
+    <w:basedOn w:val="767"/>
     <w:uiPriority w:val="99"/>
     <w:pPr>
       <w:pBdr/>
@@ -21310,9 +21346,9 @@
       </w:tcPr>
     </w:tblStylePr>
   </w:style>
-  <w:style w:type="table" w:styleId="809">
+  <w:style w:type="table" w:styleId="855">
     <w:name w:val="List Table 5 Dark - Accent 3"/>
-    <w:basedOn w:val="721"/>
+    <w:basedOn w:val="767"/>
     <w:uiPriority w:val="99"/>
     <w:pPr>
       <w:pBdr/>
@@ -21546,9 +21582,9 @@
       </w:tcPr>
     </w:tblStylePr>
   </w:style>
-  <w:style w:type="table" w:styleId="810">
+  <w:style w:type="table" w:styleId="856">
     <w:name w:val="List Table 5 Dark - Accent 4"/>
-    <w:basedOn w:val="721"/>
+    <w:basedOn w:val="767"/>
     <w:uiPriority w:val="99"/>
     <w:pPr>
       <w:pBdr/>
@@ -21782,9 +21818,9 @@
       </w:tcPr>
     </w:tblStylePr>
   </w:style>
-  <w:style w:type="table" w:styleId="811">
+  <w:style w:type="table" w:styleId="857">
     <w:name w:val="List Table 5 Dark - Accent 5"/>
-    <w:basedOn w:val="721"/>
+    <w:basedOn w:val="767"/>
     <w:uiPriority w:val="99"/>
     <w:pPr>
       <w:pBdr/>
@@ -22018,9 +22054,9 @@
       </w:tcPr>
     </w:tblStylePr>
   </w:style>
-  <w:style w:type="table" w:styleId="812">
+  <w:style w:type="table" w:styleId="858">
     <w:name w:val="List Table 5 Dark - Accent 6"/>
-    <w:basedOn w:val="721"/>
+    <w:basedOn w:val="767"/>
     <w:uiPriority w:val="99"/>
     <w:pPr>
       <w:pBdr/>
@@ -22254,9 +22290,9 @@
       </w:tcPr>
     </w:tblStylePr>
   </w:style>
-  <w:style w:type="table" w:styleId="813">
+  <w:style w:type="table" w:styleId="859">
     <w:name w:val="List Table 6 Colorful"/>
-    <w:basedOn w:val="721"/>
+    <w:basedOn w:val="767"/>
     <w:uiPriority w:val="99"/>
     <w:pPr>
       <w:pBdr/>
@@ -22474,9 +22510,9 @@
       </w:tcPr>
     </w:tblStylePr>
   </w:style>
-  <w:style w:type="table" w:styleId="814">
+  <w:style w:type="table" w:styleId="860">
     <w:name w:val="List Table 6 Colorful - Accent 1"/>
-    <w:basedOn w:val="721"/>
+    <w:basedOn w:val="767"/>
     <w:uiPriority w:val="99"/>
     <w:pPr>
       <w:pBdr/>
@@ -22694,9 +22730,9 @@
       </w:tcPr>
     </w:tblStylePr>
   </w:style>
-  <w:style w:type="table" w:styleId="815">
+  <w:style w:type="table" w:styleId="861">
     <w:name w:val="List Table 6 Colorful - Accent 2"/>
-    <w:basedOn w:val="721"/>
+    <w:basedOn w:val="767"/>
     <w:uiPriority w:val="99"/>
     <w:pPr>
       <w:pBdr/>
@@ -22914,9 +22950,9 @@
       </w:tcPr>
     </w:tblStylePr>
   </w:style>
-  <w:style w:type="table" w:styleId="816">
+  <w:style w:type="table" w:styleId="862">
     <w:name w:val="List Table 6 Colorful - Accent 3"/>
-    <w:basedOn w:val="721"/>
+    <w:basedOn w:val="767"/>
     <w:uiPriority w:val="99"/>
     <w:pPr>
       <w:pBdr/>
@@ -23134,9 +23170,9 @@
       </w:tcPr>
     </w:tblStylePr>
   </w:style>
-  <w:style w:type="table" w:styleId="817">
+  <w:style w:type="table" w:styleId="863">
     <w:name w:val="List Table 6 Colorful - Accent 4"/>
-    <w:basedOn w:val="721"/>
+    <w:basedOn w:val="767"/>
     <w:uiPriority w:val="99"/>
     <w:pPr>
       <w:pBdr/>
@@ -23354,9 +23390,9 @@
       </w:tcPr>
     </w:tblStylePr>
   </w:style>
-  <w:style w:type="table" w:styleId="818">
+  <w:style w:type="table" w:styleId="864">
     <w:name w:val="List Table 6 Colorful - Accent 5"/>
-    <w:basedOn w:val="721"/>
+    <w:basedOn w:val="767"/>
     <w:uiPriority w:val="99"/>
     <w:pPr>
       <w:pBdr/>
@@ -23574,9 +23610,9 @@
       </w:tcPr>
     </w:tblStylePr>
   </w:style>
-  <w:style w:type="table" w:styleId="819">
+  <w:style w:type="table" w:styleId="865">
     <w:name w:val="List Table 6 Colorful - Accent 6"/>
-    <w:basedOn w:val="721"/>
+    <w:basedOn w:val="767"/>
     <w:uiPriority w:val="99"/>
     <w:pPr>
       <w:pBdr/>
@@ -23794,9 +23830,9 @@
       </w:tcPr>
     </w:tblStylePr>
   </w:style>
-  <w:style w:type="table" w:styleId="820">
+  <w:style w:type="table" w:styleId="866">
     <w:name w:val="List Table 7 Colorful"/>
-    <w:basedOn w:val="721"/>
+    <w:basedOn w:val="767"/>
     <w:uiPriority w:val="99"/>
     <w:pPr>
       <w:pBdr/>
@@ -24042,9 +24078,9 @@
       </w:tcPr>
     </w:tblStylePr>
   </w:style>
-  <w:style w:type="table" w:styleId="821">
+  <w:style w:type="table" w:styleId="867">
     <w:name w:val="List Table 7 Colorful - Accent 1"/>
-    <w:basedOn w:val="721"/>
+    <w:basedOn w:val="767"/>
     <w:uiPriority w:val="99"/>
     <w:pPr>
       <w:pBdr/>
@@ -24290,9 +24326,9 @@
       </w:tcPr>
     </w:tblStylePr>
   </w:style>
-  <w:style w:type="table" w:styleId="822">
+  <w:style w:type="table" w:styleId="868">
     <w:name w:val="List Table 7 Colorful - Accent 2"/>
-    <w:basedOn w:val="721"/>
+    <w:basedOn w:val="767"/>
     <w:uiPriority w:val="99"/>
     <w:pPr>
       <w:pBdr/>
@@ -24538,9 +24574,9 @@
       </w:tcPr>
     </w:tblStylePr>
   </w:style>
-  <w:style w:type="table" w:styleId="823">
+  <w:style w:type="table" w:styleId="869">
     <w:name w:val="List Table 7 Colorful - Accent 3"/>
-    <w:basedOn w:val="721"/>
+    <w:basedOn w:val="767"/>
     <w:uiPriority w:val="99"/>
     <w:pPr>
       <w:pBdr/>
@@ -24786,9 +24822,9 @@
       </w:tcPr>
     </w:tblStylePr>
   </w:style>
-  <w:style w:type="table" w:styleId="824">
+  <w:style w:type="table" w:styleId="870">
     <w:name w:val="List Table 7 Colorful - Accent 4"/>
-    <w:basedOn w:val="721"/>
+    <w:basedOn w:val="767"/>
     <w:uiPriority w:val="99"/>
     <w:pPr>
       <w:pBdr/>
@@ -25034,9 +25070,9 @@
       </w:tcPr>
     </w:tblStylePr>
   </w:style>
-  <w:style w:type="table" w:styleId="825">
+  <w:style w:type="table" w:styleId="871">
     <w:name w:val="List Table 7 Colorful - Accent 5"/>
-    <w:basedOn w:val="721"/>
+    <w:basedOn w:val="767"/>
     <w:uiPriority w:val="99"/>
     <w:pPr>
       <w:pBdr/>
@@ -25282,9 +25318,9 @@
       </w:tcPr>
     </w:tblStylePr>
   </w:style>
-  <w:style w:type="table" w:styleId="826">
+  <w:style w:type="table" w:styleId="872">
     <w:name w:val="List Table 7 Colorful - Accent 6"/>
-    <w:basedOn w:val="721"/>
+    <w:basedOn w:val="767"/>
     <w:uiPriority w:val="99"/>
     <w:pPr>
       <w:pBdr/>
@@ -25530,9 +25566,9 @@
       </w:tcPr>
     </w:tblStylePr>
   </w:style>
-  <w:style w:type="table" w:styleId="827">
+  <w:style w:type="table" w:styleId="873">
     <w:name w:val="Lined - Accent"/>
-    <w:basedOn w:val="721"/>
+    <w:basedOn w:val="767"/>
     <w:uiPriority w:val="99"/>
     <w:pPr>
       <w:pBdr/>
@@ -25747,9 +25783,9 @@
       </w:tcPr>
     </w:tblStylePr>
   </w:style>
-  <w:style w:type="table" w:styleId="828">
+  <w:style w:type="table" w:styleId="874">
     <w:name w:val="Lined - Accent 1"/>
-    <w:basedOn w:val="721"/>
+    <w:basedOn w:val="767"/>
     <w:uiPriority w:val="99"/>
     <w:pPr>
       <w:pBdr/>
@@ -25964,9 +26000,9 @@
       </w:tcPr>
     </w:tblStylePr>
   </w:style>
-  <w:style w:type="table" w:styleId="829">
+  <w:style w:type="table" w:styleId="875">
     <w:name w:val="Lined - Accent 2"/>
-    <w:basedOn w:val="721"/>
+    <w:basedOn w:val="767"/>
     <w:uiPriority w:val="99"/>
     <w:pPr>
       <w:pBdr/>
@@ -26181,9 +26217,9 @@
       </w:tcPr>
     </w:tblStylePr>
   </w:style>
-  <w:style w:type="table" w:styleId="830">
+  <w:style w:type="table" w:styleId="876">
     <w:name w:val="Lined - Accent 3"/>
-    <w:basedOn w:val="721"/>
+    <w:basedOn w:val="767"/>
     <w:uiPriority w:val="99"/>
     <w:pPr>
       <w:pBdr/>
@@ -26398,9 +26434,9 @@
       </w:tcPr>
     </w:tblStylePr>
   </w:style>
-  <w:style w:type="table" w:styleId="831">
+  <w:style w:type="table" w:styleId="877">
     <w:name w:val="Lined - Accent 4"/>
-    <w:basedOn w:val="721"/>
+    <w:basedOn w:val="767"/>
     <w:uiPriority w:val="99"/>
     <w:pPr>
       <w:pBdr/>
@@ -26615,9 +26651,9 @@
       </w:tcPr>
     </w:tblStylePr>
   </w:style>
-  <w:style w:type="table" w:styleId="832">
+  <w:style w:type="table" w:styleId="878">
     <w:name w:val="Lined - Accent 5"/>
-    <w:basedOn w:val="721"/>
+    <w:basedOn w:val="767"/>
     <w:uiPriority w:val="99"/>
     <w:pPr>
       <w:pBdr/>
@@ -26832,9 +26868,9 @@
       </w:tcPr>
     </w:tblStylePr>
   </w:style>
-  <w:style w:type="table" w:styleId="833">
+  <w:style w:type="table" w:styleId="879">
     <w:name w:val="Lined - Accent 6"/>
-    <w:basedOn w:val="721"/>
+    <w:basedOn w:val="767"/>
     <w:uiPriority w:val="99"/>
     <w:pPr>
       <w:pBdr/>
@@ -27049,9 +27085,9 @@
       </w:tcPr>
     </w:tblStylePr>
   </w:style>
-  <w:style w:type="table" w:styleId="834">
+  <w:style w:type="table" w:styleId="880">
     <w:name w:val="Bordered &amp; Lined - Accent"/>
-    <w:basedOn w:val="721"/>
+    <w:basedOn w:val="767"/>
     <w:uiPriority w:val="99"/>
     <w:pPr>
       <w:pBdr/>
@@ -27273,9 +27309,9 @@
       </w:tcPr>
     </w:tblStylePr>
   </w:style>
-  <w:style w:type="table" w:styleId="835">
+  <w:style w:type="table" w:styleId="881">
     <w:name w:val="Bordered &amp; Lined - Accent 1"/>
-    <w:basedOn w:val="721"/>
+    <w:basedOn w:val="767"/>
     <w:uiPriority w:val="99"/>
     <w:pPr>
       <w:pBdr/>
@@ -27497,9 +27533,9 @@
       </w:tcPr>
     </w:tblStylePr>
   </w:style>
-  <w:style w:type="table" w:styleId="836">
+  <w:style w:type="table" w:styleId="882">
     <w:name w:val="Bordered &amp; Lined - Accent 2"/>
-    <w:basedOn w:val="721"/>
+    <w:basedOn w:val="767"/>
     <w:uiPriority w:val="99"/>
     <w:pPr>
       <w:pBdr/>
@@ -27721,9 +27757,9 @@
       </w:tcPr>
     </w:tblStylePr>
   </w:style>
-  <w:style w:type="table" w:styleId="837">
+  <w:style w:type="table" w:styleId="883">
     <w:name w:val="Bordered &amp; Lined - Accent 3"/>
-    <w:basedOn w:val="721"/>
+    <w:basedOn w:val="767"/>
     <w:uiPriority w:val="99"/>
     <w:pPr>
       <w:pBdr/>
@@ -27945,9 +27981,9 @@
       </w:tcPr>
     </w:tblStylePr>
   </w:style>
-  <w:style w:type="table" w:styleId="838">
+  <w:style w:type="table" w:styleId="884">
     <w:name w:val="Bordered &amp; Lined - Accent 4"/>
-    <w:basedOn w:val="721"/>
+    <w:basedOn w:val="767"/>
     <w:uiPriority w:val="99"/>
     <w:pPr>
       <w:pBdr/>
@@ -28169,9 +28205,9 @@
       </w:tcPr>
     </w:tblStylePr>
   </w:style>
-  <w:style w:type="table" w:styleId="839">
+  <w:style w:type="table" w:styleId="885">
     <w:name w:val="Bordered &amp; Lined - Accent 5"/>
-    <w:basedOn w:val="721"/>
+    <w:basedOn w:val="767"/>
     <w:uiPriority w:val="99"/>
     <w:pPr>
       <w:pBdr/>
@@ -28393,9 +28429,9 @@
       </w:tcPr>
     </w:tblStylePr>
   </w:style>
-  <w:style w:type="table" w:styleId="840">
+  <w:style w:type="table" w:styleId="886">
     <w:name w:val="Bordered &amp; Lined - Accent 6"/>
-    <w:basedOn w:val="721"/>
+    <w:basedOn w:val="767"/>
     <w:uiPriority w:val="99"/>
     <w:pPr>
       <w:pBdr/>
@@ -28617,9 +28653,9 @@
       </w:tcPr>
     </w:tblStylePr>
   </w:style>
-  <w:style w:type="table" w:styleId="841">
+  <w:style w:type="table" w:styleId="887">
     <w:name w:val="Bordered"/>
-    <w:basedOn w:val="721"/>
+    <w:basedOn w:val="767"/>
     <w:uiPriority w:val="99"/>
     <w:pPr>
       <w:pBdr/>
@@ -28837,9 +28873,9 @@
       </w:tcPr>
     </w:tblStylePr>
   </w:style>
-  <w:style w:type="table" w:styleId="842">
+  <w:style w:type="table" w:styleId="888">
     <w:name w:val="Bordered - Accent 1"/>
-    <w:basedOn w:val="721"/>
+    <w:basedOn w:val="767"/>
     <w:uiPriority w:val="99"/>
     <w:pPr>
       <w:pBdr/>
@@ -29057,9 +29093,9 @@
       </w:tcPr>
     </w:tblStylePr>
   </w:style>
-  <w:style w:type="table" w:styleId="843">
+  <w:style w:type="table" w:styleId="889">
     <w:name w:val="Bordered - Accent 2"/>
-    <w:basedOn w:val="721"/>
+    <w:basedOn w:val="767"/>
     <w:uiPriority w:val="99"/>
     <w:pPr>
       <w:pBdr/>
@@ -29277,9 +29313,9 @@
       </w:tcPr>
     </w:tblStylePr>
   </w:style>
-  <w:style w:type="table" w:styleId="844">
+  <w:style w:type="table" w:styleId="890">
     <w:name w:val="Bordered - Accent 3"/>
-    <w:basedOn w:val="721"/>
+    <w:basedOn w:val="767"/>
     <w:uiPriority w:val="99"/>
     <w:pPr>
       <w:pBdr/>
@@ -29497,9 +29533,9 @@
       </w:tcPr>
     </w:tblStylePr>
   </w:style>
-  <w:style w:type="table" w:styleId="845">
+  <w:style w:type="table" w:styleId="891">
     <w:name w:val="Bordered - Accent 4"/>
-    <w:basedOn w:val="721"/>
+    <w:basedOn w:val="767"/>
     <w:uiPriority w:val="99"/>
     <w:pPr>
       <w:pBdr/>
@@ -29717,9 +29753,9 @@
       </w:tcPr>
     </w:tblStylePr>
   </w:style>
-  <w:style w:type="table" w:styleId="846">
+  <w:style w:type="table" w:styleId="892">
     <w:name w:val="Bordered - Accent 5"/>
-    <w:basedOn w:val="721"/>
+    <w:basedOn w:val="767"/>
     <w:uiPriority w:val="99"/>
     <w:pPr>
       <w:pBdr/>
@@ -29937,9 +29973,9 @@
       </w:tcPr>
     </w:tblStylePr>
   </w:style>
-  <w:style w:type="table" w:styleId="847">
+  <w:style w:type="table" w:styleId="893">
     <w:name w:val="Bordered - Accent 6"/>
-    <w:basedOn w:val="721"/>
+    <w:basedOn w:val="767"/>
     <w:uiPriority w:val="99"/>
     <w:pPr>
       <w:pBdr/>

</xml_diff>